<commit_message>
anadido los puntos 1 y 2
</commit_message>
<xml_diff>
--- a/Informe Practica 2.docx
+++ b/Informe Practica 2.docx
@@ -38,6 +38,7 @@
         <w:dataBinding w:prefixMappings="xmlns:ns0='http://purl.org/dc/elements/1.1/' xmlns:ns1='http://schemas.openxmlformats.org/package/2006/metadata/core-properties' " w:xpath="/ns1:coreProperties[1]/ns0:title[1]" w:storeItemID="{6C3C8BC8-F283-45AE-878A-BAB7291924A1}"/>
         <w:text/>
       </w:sdtPr>
+      <w:sdtEndPr/>
       <w:sdtContent>
         <w:p>
           <w:pPr>
@@ -225,34 +226,866 @@
         <w:rPr>
           <w:lang w:val="es-ES"/>
         </w:rPr>
-        <w:t>Text texttext</w:t>
-      </w:r>
+        <w:t>El conjunto de datos pertenece</w:t>
+      </w:r>
+      <w:r>
+        <w:rPr>
+          <w:lang w:val="es-ES"/>
+        </w:rPr>
+        <w:t xml:space="preserve"> a los datos de los pasajeros del titanic. Los datos contienen datos de 887 pasajeros. Cada fila representa una persona. Las columnas describen diferentes atributos acerca de la persona, si sobrevivió o no, su edad, la clase en la que viajaba, el genero y el coste del billete. </w:t>
+      </w:r>
+    </w:p>
+    <w:p>
+      <w:pPr>
+        <w:rPr>
+          <w:lang w:val="es-ES"/>
+        </w:rPr>
+      </w:pPr>
+    </w:p>
+    <w:p>
+      <w:pPr>
+        <w:rPr>
+          <w:lang w:val="es-ES"/>
+        </w:rPr>
+      </w:pPr>
+      <w:r>
+        <w:rPr>
+          <w:lang w:val="es-ES"/>
+        </w:rPr>
+        <w:t>Los datos han sido dividido en dos:</w:t>
+      </w:r>
+    </w:p>
+    <w:p>
+      <w:pPr>
+        <w:pStyle w:val="Prrafodelista"/>
+        <w:numPr>
+          <w:ilvl w:val="0"/>
+          <w:numId w:val="8"/>
+        </w:numPr>
+        <w:rPr>
+          <w:lang w:val="de-DE"/>
+        </w:rPr>
+      </w:pPr>
+      <w:r>
+        <w:rPr>
+          <w:lang w:val="de-DE"/>
+        </w:rPr>
+        <w:t>training set (train.csv)</w:t>
+      </w:r>
+    </w:p>
+    <w:p>
+      <w:pPr>
+        <w:pStyle w:val="Prrafodelista"/>
+        <w:numPr>
+          <w:ilvl w:val="0"/>
+          <w:numId w:val="8"/>
+        </w:numPr>
+        <w:rPr>
+          <w:lang w:val="de-DE"/>
+        </w:rPr>
+      </w:pPr>
+      <w:r>
+        <w:rPr>
+          <w:lang w:val="de-DE"/>
+        </w:rPr>
+        <w:t>test set (test.csv)</w:t>
+      </w:r>
+    </w:p>
+    <w:p>
+      <w:pPr>
+        <w:rPr>
+          <w:lang w:val="es-ES"/>
+        </w:rPr>
+      </w:pPr>
+      <w:r>
+        <w:rPr>
+          <w:lang w:val="es-ES"/>
+        </w:rPr>
+        <w:t xml:space="preserve">El training set se utiliza en el caso de querer construir un modelo de machine learning. </w:t>
+      </w:r>
+      <w:r>
+        <w:rPr>
+          <w:lang w:val="es-ES"/>
+        </w:rPr>
+        <w:t xml:space="preserve">El test set, se utiliza para comprobar que bien trabaja el modelo que se ha realizado. </w:t>
+      </w:r>
+    </w:p>
+    <w:p>
+      <w:pPr>
+        <w:ind w:firstLine="0"/>
+        <w:rPr>
+          <w:lang w:val="es-ES"/>
+        </w:rPr>
+      </w:pPr>
+      <w:r>
+        <w:rPr>
+          <w:lang w:val="es-ES"/>
+        </w:rPr>
+        <w:t>Las columnas para el set test:</w:t>
+      </w:r>
+    </w:p>
+    <w:p>
+      <w:pPr>
+        <w:pStyle w:val="Prrafodelista"/>
+        <w:numPr>
+          <w:ilvl w:val="0"/>
+          <w:numId w:val="9"/>
+        </w:numPr>
+        <w:rPr>
+          <w:b/>
+          <w:lang w:val="es-ES"/>
+        </w:rPr>
+      </w:pPr>
+      <w:r>
+        <w:rPr>
+          <w:b/>
+          <w:lang w:val="es-ES"/>
+        </w:rPr>
+        <w:t>PassengerId</w:t>
+      </w:r>
+      <w:r>
+        <w:rPr>
+          <w:b/>
+          <w:lang w:val="es-ES"/>
+        </w:rPr>
+        <w:t xml:space="preserve">. </w:t>
+      </w:r>
+      <w:r>
+        <w:rPr>
+          <w:lang w:val="es-ES"/>
+        </w:rPr>
+        <w:t>Id del pasajero</w:t>
+      </w:r>
+    </w:p>
+    <w:p>
+      <w:pPr>
+        <w:pStyle w:val="Prrafodelista"/>
+        <w:numPr>
+          <w:ilvl w:val="0"/>
+          <w:numId w:val="9"/>
+        </w:numPr>
+        <w:rPr>
+          <w:b/>
+          <w:lang w:val="es-ES"/>
+        </w:rPr>
+      </w:pPr>
+      <w:r>
+        <w:rPr>
+          <w:b/>
+          <w:lang w:val="es-ES"/>
+        </w:rPr>
+        <w:t>Pclass</w:t>
+      </w:r>
+      <w:r>
+        <w:rPr>
+          <w:b/>
+          <w:lang w:val="es-ES"/>
+        </w:rPr>
+        <w:t>.</w:t>
+      </w:r>
+      <w:r>
+        <w:rPr>
+          <w:b/>
+          <w:lang w:val="es-ES"/>
+        </w:rPr>
+        <w:t xml:space="preserve"> </w:t>
+      </w:r>
+      <w:r>
+        <w:rPr>
+          <w:lang w:val="es-ES"/>
+        </w:rPr>
+        <w:t>Clase del billete. 1, primera clase, 2, segunda clase, 3, tercera clase</w:t>
+      </w:r>
+      <w:r>
+        <w:rPr>
+          <w:lang w:val="es-ES"/>
+        </w:rPr>
+        <w:t>.</w:t>
+      </w:r>
+    </w:p>
+    <w:p>
+      <w:pPr>
+        <w:pStyle w:val="Prrafodelista"/>
+        <w:numPr>
+          <w:ilvl w:val="0"/>
+          <w:numId w:val="9"/>
+        </w:numPr>
+        <w:rPr>
+          <w:lang w:val="es-ES"/>
+        </w:rPr>
+      </w:pPr>
+      <w:r>
+        <w:rPr>
+          <w:b/>
+          <w:lang w:val="es-ES"/>
+        </w:rPr>
+        <w:t>Sex</w:t>
+      </w:r>
+      <w:r>
+        <w:rPr>
+          <w:b/>
+          <w:lang w:val="es-ES"/>
+        </w:rPr>
+        <w:t xml:space="preserve">. </w:t>
+      </w:r>
+      <w:r>
+        <w:rPr>
+          <w:lang w:val="es-ES"/>
+        </w:rPr>
+        <w:t>Genero del pasajero, hombre o mujer.</w:t>
+      </w:r>
+    </w:p>
+    <w:p>
+      <w:pPr>
+        <w:pStyle w:val="Prrafodelista"/>
+        <w:numPr>
+          <w:ilvl w:val="0"/>
+          <w:numId w:val="9"/>
+        </w:numPr>
+        <w:rPr>
+          <w:b/>
+          <w:lang w:val="es-ES"/>
+        </w:rPr>
+      </w:pPr>
+      <w:r>
+        <w:rPr>
+          <w:b/>
+          <w:lang w:val="es-ES"/>
+        </w:rPr>
+        <w:t>Age</w:t>
+      </w:r>
+      <w:r>
+        <w:rPr>
+          <w:b/>
+          <w:lang w:val="es-ES"/>
+        </w:rPr>
+        <w:t xml:space="preserve">. </w:t>
+      </w:r>
+      <w:r>
+        <w:rPr>
+          <w:lang w:val="es-ES"/>
+        </w:rPr>
+        <w:t>Edad.</w:t>
+      </w:r>
+    </w:p>
+    <w:p>
+      <w:pPr>
+        <w:pStyle w:val="Prrafodelista"/>
+        <w:numPr>
+          <w:ilvl w:val="0"/>
+          <w:numId w:val="9"/>
+        </w:numPr>
+        <w:rPr>
+          <w:b/>
+          <w:lang w:val="es-ES"/>
+        </w:rPr>
+      </w:pPr>
+      <w:r>
+        <w:rPr>
+          <w:b/>
+          <w:lang w:val="es-ES"/>
+        </w:rPr>
+        <w:t>SibSp</w:t>
+      </w:r>
+      <w:r>
+        <w:rPr>
+          <w:b/>
+          <w:lang w:val="es-ES"/>
+        </w:rPr>
+        <w:t xml:space="preserve">. </w:t>
+      </w:r>
+      <w:r>
+        <w:rPr>
+          <w:lang w:val="es-ES"/>
+        </w:rPr>
+        <w:t>Numero de gemelos.</w:t>
+      </w:r>
+    </w:p>
+    <w:p>
+      <w:pPr>
+        <w:pStyle w:val="Prrafodelista"/>
+        <w:numPr>
+          <w:ilvl w:val="0"/>
+          <w:numId w:val="9"/>
+        </w:numPr>
+        <w:rPr>
+          <w:lang w:val="es-ES"/>
+        </w:rPr>
+      </w:pPr>
+      <w:r>
+        <w:rPr>
+          <w:b/>
+          <w:lang w:val="es-ES"/>
+        </w:rPr>
+        <w:t>Parch</w:t>
+      </w:r>
+      <w:r>
+        <w:rPr>
+          <w:b/>
+          <w:lang w:val="es-ES"/>
+        </w:rPr>
+        <w:t xml:space="preserve">. </w:t>
+      </w:r>
+      <w:r>
+        <w:rPr>
+          <w:lang w:val="es-ES"/>
+        </w:rPr>
+        <w:t>Numero de padres con hijos a bordo.</w:t>
+      </w:r>
+    </w:p>
+    <w:p>
+      <w:pPr>
+        <w:pStyle w:val="Prrafodelista"/>
+        <w:numPr>
+          <w:ilvl w:val="0"/>
+          <w:numId w:val="9"/>
+        </w:numPr>
+        <w:rPr>
+          <w:b/>
+          <w:lang w:val="es-ES"/>
+        </w:rPr>
+      </w:pPr>
+      <w:r>
+        <w:rPr>
+          <w:b/>
+          <w:lang w:val="es-ES"/>
+        </w:rPr>
+        <w:t>Fare</w:t>
+      </w:r>
+      <w:r>
+        <w:rPr>
+          <w:b/>
+          <w:lang w:val="es-ES"/>
+        </w:rPr>
+        <w:t xml:space="preserve">. </w:t>
+      </w:r>
+    </w:p>
+    <w:p>
+      <w:pPr>
+        <w:pStyle w:val="Prrafodelista"/>
+        <w:numPr>
+          <w:ilvl w:val="0"/>
+          <w:numId w:val="9"/>
+        </w:numPr>
+        <w:rPr>
+          <w:b/>
+          <w:lang w:val="de-DE"/>
+        </w:rPr>
+      </w:pPr>
+      <w:r>
+        <w:rPr>
+          <w:b/>
+          <w:lang w:val="es-ES"/>
+        </w:rPr>
+        <w:t>Embarked</w:t>
+      </w:r>
+      <w:r>
+        <w:rPr>
+          <w:b/>
+          <w:lang w:val="es-ES"/>
+        </w:rPr>
+        <w:t xml:space="preserve">. </w:t>
+      </w:r>
+      <w:r>
+        <w:rPr>
+          <w:lang w:val="es-ES"/>
+        </w:rPr>
+        <w:t xml:space="preserve">Puerto de embarque. </w:t>
+      </w:r>
+      <w:r>
+        <w:rPr>
+          <w:lang w:val="de-DE"/>
+        </w:rPr>
+        <w:t>C=Cherbourg, Q=Queenstown, S=Southampton</w:t>
+      </w:r>
+    </w:p>
+    <w:p>
+      <w:pPr>
+        <w:pStyle w:val="Prrafodelista"/>
+        <w:numPr>
+          <w:ilvl w:val="0"/>
+          <w:numId w:val="9"/>
+        </w:numPr>
+        <w:rPr>
+          <w:b/>
+          <w:lang w:val="es-ES"/>
+        </w:rPr>
+      </w:pPr>
+      <w:r>
+        <w:rPr>
+          <w:b/>
+          <w:lang w:val="es-ES"/>
+        </w:rPr>
+        <w:t>Title</w:t>
+      </w:r>
+      <w:r>
+        <w:rPr>
+          <w:b/>
+          <w:lang w:val="es-ES"/>
+        </w:rPr>
+        <w:t xml:space="preserve">. </w:t>
+      </w:r>
+      <w:r>
+        <w:rPr>
+          <w:lang w:val="es-ES"/>
+        </w:rPr>
+        <w:t xml:space="preserve">Titulo de la persona. </w:t>
+      </w:r>
+    </w:p>
+    <w:p>
+      <w:pPr>
+        <w:rPr>
+          <w:b/>
+          <w:lang w:val="es-ES"/>
+        </w:rPr>
+      </w:pPr>
+      <w:r>
+        <w:rPr>
+          <w:b/>
+          <w:lang w:val="es-ES"/>
+        </w:rPr>
+        <w:t>Columnas del set train:</w:t>
+      </w:r>
+    </w:p>
+    <w:p>
+      <w:pPr>
+        <w:pStyle w:val="Prrafodelista"/>
+        <w:numPr>
+          <w:ilvl w:val="0"/>
+          <w:numId w:val="9"/>
+        </w:numPr>
+        <w:rPr>
+          <w:b/>
+          <w:lang w:val="es-ES"/>
+        </w:rPr>
+      </w:pPr>
+      <w:r>
+        <w:rPr>
+          <w:b/>
+          <w:lang w:val="es-ES"/>
+        </w:rPr>
+        <w:t>Survived</w:t>
+      </w:r>
+      <w:r>
+        <w:rPr>
+          <w:b/>
+          <w:lang w:val="es-ES"/>
+        </w:rPr>
+        <w:t xml:space="preserve">. </w:t>
+      </w:r>
+      <w:r>
+        <w:rPr>
+          <w:lang w:val="es-ES"/>
+        </w:rPr>
+        <w:t>1 si sobrevivió, 0 si murió.</w:t>
+      </w:r>
+    </w:p>
+    <w:p>
+      <w:pPr>
+        <w:pStyle w:val="Prrafodelista"/>
+        <w:numPr>
+          <w:ilvl w:val="0"/>
+          <w:numId w:val="9"/>
+        </w:numPr>
+        <w:rPr>
+          <w:b/>
+          <w:lang w:val="es-ES"/>
+        </w:rPr>
+      </w:pPr>
+      <w:r>
+        <w:rPr>
+          <w:b/>
+          <w:lang w:val="es-ES"/>
+        </w:rPr>
+        <w:t>Pclass</w:t>
+      </w:r>
+      <w:r>
+        <w:rPr>
+          <w:b/>
+          <w:lang w:val="es-ES"/>
+        </w:rPr>
+        <w:t xml:space="preserve">. </w:t>
+      </w:r>
+      <w:r>
+        <w:rPr>
+          <w:lang w:val="es-ES"/>
+        </w:rPr>
+        <w:t>Clase del billete. 1, primera clase, 2, segunda clase, 3, tercera clase</w:t>
+      </w:r>
+      <w:r>
+        <w:rPr>
+          <w:lang w:val="es-ES"/>
+        </w:rPr>
+        <w:t>.</w:t>
+      </w:r>
+    </w:p>
+    <w:p>
+      <w:pPr>
+        <w:pStyle w:val="Prrafodelista"/>
+        <w:numPr>
+          <w:ilvl w:val="0"/>
+          <w:numId w:val="9"/>
+        </w:numPr>
+        <w:rPr>
+          <w:lang w:val="es-ES"/>
+        </w:rPr>
+      </w:pPr>
+      <w:r>
+        <w:rPr>
+          <w:b/>
+          <w:lang w:val="es-ES"/>
+        </w:rPr>
+        <w:t>Sex</w:t>
+      </w:r>
+      <w:r>
+        <w:rPr>
+          <w:b/>
+          <w:lang w:val="es-ES"/>
+        </w:rPr>
+        <w:t xml:space="preserve">. </w:t>
+      </w:r>
+      <w:r>
+        <w:rPr>
+          <w:lang w:val="es-ES"/>
+        </w:rPr>
+        <w:t>Genero del pasajero, hombre o mujer.</w:t>
+      </w:r>
+    </w:p>
+    <w:p>
+      <w:pPr>
+        <w:pStyle w:val="Prrafodelista"/>
+        <w:numPr>
+          <w:ilvl w:val="0"/>
+          <w:numId w:val="9"/>
+        </w:numPr>
+        <w:rPr>
+          <w:b/>
+          <w:lang w:val="es-ES"/>
+        </w:rPr>
+      </w:pPr>
+      <w:r>
+        <w:rPr>
+          <w:b/>
+          <w:lang w:val="es-ES"/>
+        </w:rPr>
+        <w:t>Age</w:t>
+      </w:r>
+      <w:r>
+        <w:rPr>
+          <w:b/>
+          <w:lang w:val="es-ES"/>
+        </w:rPr>
+        <w:t xml:space="preserve">. </w:t>
+      </w:r>
+      <w:r>
+        <w:rPr>
+          <w:lang w:val="es-ES"/>
+        </w:rPr>
+        <w:t>Edad.</w:t>
+      </w:r>
+    </w:p>
+    <w:p>
+      <w:pPr>
+        <w:pStyle w:val="Prrafodelista"/>
+        <w:numPr>
+          <w:ilvl w:val="0"/>
+          <w:numId w:val="9"/>
+        </w:numPr>
+        <w:rPr>
+          <w:b/>
+          <w:lang w:val="es-ES"/>
+        </w:rPr>
+      </w:pPr>
+      <w:r>
+        <w:rPr>
+          <w:b/>
+          <w:lang w:val="es-ES"/>
+        </w:rPr>
+        <w:t>SibSp</w:t>
+      </w:r>
+      <w:r>
+        <w:rPr>
+          <w:b/>
+          <w:lang w:val="es-ES"/>
+        </w:rPr>
+        <w:t xml:space="preserve">. </w:t>
+      </w:r>
+      <w:r>
+        <w:rPr>
+          <w:lang w:val="es-ES"/>
+        </w:rPr>
+        <w:t>Numero de gemelos.</w:t>
+      </w:r>
+    </w:p>
+    <w:p>
+      <w:pPr>
+        <w:pStyle w:val="Prrafodelista"/>
+        <w:numPr>
+          <w:ilvl w:val="0"/>
+          <w:numId w:val="9"/>
+        </w:numPr>
+        <w:rPr>
+          <w:lang w:val="es-ES"/>
+        </w:rPr>
+      </w:pPr>
+      <w:r>
+        <w:rPr>
+          <w:b/>
+          <w:lang w:val="es-ES"/>
+        </w:rPr>
+        <w:t>Parch</w:t>
+      </w:r>
+      <w:r>
+        <w:rPr>
+          <w:b/>
+          <w:lang w:val="es-ES"/>
+        </w:rPr>
+        <w:t xml:space="preserve">. </w:t>
+      </w:r>
+      <w:r>
+        <w:rPr>
+          <w:lang w:val="es-ES"/>
+        </w:rPr>
+        <w:t>Numero de padres con hijos a bordo.</w:t>
+      </w:r>
+    </w:p>
+    <w:p>
+      <w:pPr>
+        <w:pStyle w:val="Prrafodelista"/>
+        <w:numPr>
+          <w:ilvl w:val="0"/>
+          <w:numId w:val="9"/>
+        </w:numPr>
+        <w:rPr>
+          <w:b/>
+          <w:lang w:val="es-ES"/>
+        </w:rPr>
+      </w:pPr>
+      <w:r>
+        <w:rPr>
+          <w:b/>
+          <w:lang w:val="es-ES"/>
+        </w:rPr>
+        <w:t>Fare</w:t>
+      </w:r>
+      <w:r>
+        <w:rPr>
+          <w:b/>
+          <w:lang w:val="es-ES"/>
+        </w:rPr>
+        <w:t xml:space="preserve">. </w:t>
+      </w:r>
+    </w:p>
+    <w:p>
+      <w:pPr>
+        <w:pStyle w:val="Prrafodelista"/>
+        <w:numPr>
+          <w:ilvl w:val="0"/>
+          <w:numId w:val="9"/>
+        </w:numPr>
+        <w:rPr>
+          <w:b/>
+          <w:lang w:val="es-ES"/>
+        </w:rPr>
+      </w:pPr>
+      <w:r>
+        <w:rPr>
+          <w:b/>
+          <w:lang w:val="es-ES"/>
+        </w:rPr>
+        <w:t>Embarked</w:t>
+      </w:r>
+      <w:r>
+        <w:rPr>
+          <w:b/>
+          <w:lang w:val="es-ES"/>
+        </w:rPr>
+        <w:t xml:space="preserve">. </w:t>
+      </w:r>
+      <w:r>
+        <w:rPr>
+          <w:lang w:val="es-ES"/>
+        </w:rPr>
+        <w:t>Puerto de embarque. C=Cherbourg, Q=Queenstown, S=Southampton</w:t>
+      </w:r>
+    </w:p>
+    <w:p>
+      <w:pPr>
+        <w:pStyle w:val="Prrafodelista"/>
+        <w:numPr>
+          <w:ilvl w:val="0"/>
+          <w:numId w:val="9"/>
+        </w:numPr>
+        <w:rPr>
+          <w:b/>
+          <w:lang w:val="es-ES"/>
+        </w:rPr>
+      </w:pPr>
+      <w:r>
+        <w:rPr>
+          <w:b/>
+          <w:lang w:val="es-ES"/>
+        </w:rPr>
+        <w:t>Title</w:t>
+      </w:r>
+      <w:r>
+        <w:rPr>
+          <w:b/>
+          <w:lang w:val="es-ES"/>
+        </w:rPr>
+        <w:t xml:space="preserve">. </w:t>
+      </w:r>
+      <w:r>
+        <w:rPr>
+          <w:lang w:val="es-ES"/>
+        </w:rPr>
+        <w:t xml:space="preserve">Titulo de la persona. </w:t>
+      </w:r>
+    </w:p>
+    <w:p>
+      <w:pPr>
+        <w:ind w:left="587" w:firstLine="0"/>
+        <w:rPr>
+          <w:b/>
+          <w:lang w:val="es-ES"/>
+        </w:rPr>
+      </w:pPr>
+      <w:r>
+        <w:rPr>
+          <w:noProof/>
+          <w:lang w:val="de-DE" w:eastAsia="de-DE"/>
+        </w:rPr>
+        <w:lastRenderedPageBreak/>
+        <w:drawing>
+          <wp:inline distT="0" distB="0" distL="0" distR="0" wp14:anchorId="089B8B09" wp14:editId="68EEDFC9">
+            <wp:extent cx="5761355" cy="1975485"/>
+            <wp:effectExtent l="0" t="0" r="0" b="5715"/>
+            <wp:docPr id="1" name="Imagen 1"/>
+            <wp:cNvGraphicFramePr>
+              <a:graphicFrameLocks xmlns:a="http://schemas.openxmlformats.org/drawingml/2006/main" noChangeAspect="1"/>
+            </wp:cNvGraphicFramePr>
+            <a:graphic xmlns:a="http://schemas.openxmlformats.org/drawingml/2006/main">
+              <a:graphicData uri="http://schemas.openxmlformats.org/drawingml/2006/picture">
+                <pic:pic xmlns:pic="http://schemas.openxmlformats.org/drawingml/2006/picture">
+                  <pic:nvPicPr>
+                    <pic:cNvPr id="1" name=""/>
+                    <pic:cNvPicPr/>
+                  </pic:nvPicPr>
+                  <pic:blipFill>
+                    <a:blip r:embed="rId9"/>
+                    <a:stretch>
+                      <a:fillRect/>
+                    </a:stretch>
+                  </pic:blipFill>
+                  <pic:spPr>
+                    <a:xfrm>
+                      <a:off x="0" y="0"/>
+                      <a:ext cx="5761355" cy="1975485"/>
+                    </a:xfrm>
+                    <a:prstGeom prst="rect">
+                      <a:avLst/>
+                    </a:prstGeom>
+                  </pic:spPr>
+                </pic:pic>
+              </a:graphicData>
+            </a:graphic>
+          </wp:inline>
+        </w:drawing>
+      </w:r>
+    </w:p>
+    <w:p>
+      <w:pPr>
+        <w:ind w:left="587" w:firstLine="0"/>
+        <w:rPr>
+          <w:b/>
+          <w:lang w:val="es-ES"/>
+        </w:rPr>
+      </w:pPr>
+    </w:p>
+    <w:p>
+      <w:pPr>
+        <w:ind w:left="587" w:firstLine="0"/>
+        <w:rPr>
+          <w:b/>
+          <w:lang w:val="es-ES"/>
+        </w:rPr>
+      </w:pPr>
+      <w:r>
+        <w:rPr>
+          <w:noProof/>
+          <w:lang w:val="de-DE" w:eastAsia="de-DE"/>
+        </w:rPr>
+        <w:drawing>
+          <wp:inline distT="0" distB="0" distL="0" distR="0" wp14:anchorId="0E505873" wp14:editId="4FFC6442">
+            <wp:extent cx="5761355" cy="1972310"/>
+            <wp:effectExtent l="0" t="0" r="0" b="8890"/>
+            <wp:docPr id="2" name="Imagen 2"/>
+            <wp:cNvGraphicFramePr>
+              <a:graphicFrameLocks xmlns:a="http://schemas.openxmlformats.org/drawingml/2006/main" noChangeAspect="1"/>
+            </wp:cNvGraphicFramePr>
+            <a:graphic xmlns:a="http://schemas.openxmlformats.org/drawingml/2006/main">
+              <a:graphicData uri="http://schemas.openxmlformats.org/drawingml/2006/picture">
+                <pic:pic xmlns:pic="http://schemas.openxmlformats.org/drawingml/2006/picture">
+                  <pic:nvPicPr>
+                    <pic:cNvPr id="1" name=""/>
+                    <pic:cNvPicPr/>
+                  </pic:nvPicPr>
+                  <pic:blipFill>
+                    <a:blip r:embed="rId10"/>
+                    <a:stretch>
+                      <a:fillRect/>
+                    </a:stretch>
+                  </pic:blipFill>
+                  <pic:spPr>
+                    <a:xfrm>
+                      <a:off x="0" y="0"/>
+                      <a:ext cx="5761355" cy="1972310"/>
+                    </a:xfrm>
+                    <a:prstGeom prst="rect">
+                      <a:avLst/>
+                    </a:prstGeom>
+                  </pic:spPr>
+                </pic:pic>
+              </a:graphicData>
+            </a:graphic>
+          </wp:inline>
+        </w:drawing>
+      </w:r>
+    </w:p>
+    <w:p>
+      <w:pPr>
+        <w:rPr>
+          <w:b/>
+          <w:lang w:val="es-ES"/>
+        </w:rPr>
+      </w:pPr>
     </w:p>
     <w:p>
       <w:pPr>
         <w:pStyle w:val="Ttulo1"/>
-        <w:rPr>
-          <w:lang w:val="es-ES"/>
-        </w:rPr>
-      </w:pPr>
-      <w:r>
-        <w:rPr>
-          <w:lang w:val="es-ES"/>
-        </w:rPr>
-        <w:t>Integración de los datos de interés a analizar</w:t>
-      </w:r>
-    </w:p>
-    <w:p>
-      <w:pPr>
-        <w:rPr>
-          <w:lang w:val="es-ES"/>
-        </w:rPr>
-      </w:pPr>
-      <w:r>
-        <w:rPr>
-          <w:lang w:val="es-ES"/>
-        </w:rPr>
-        <w:t>Text text text</w:t>
+        <w:ind w:left="544" w:hanging="544"/>
+        <w:rPr>
+          <w:lang w:val="es-ES"/>
+        </w:rPr>
+      </w:pPr>
+      <w:r>
+        <w:rPr>
+          <w:lang w:val="es-ES"/>
+        </w:rPr>
+        <w:t>Integracion y selección de los datos de interés a analizar</w:t>
+      </w:r>
+    </w:p>
+    <w:p>
+      <w:pPr>
+        <w:rPr>
+          <w:lang w:val="es-ES"/>
+        </w:rPr>
+      </w:pPr>
+      <w:r>
+        <w:rPr>
+          <w:lang w:val="es-ES"/>
+        </w:rPr>
+        <w:t>Explicar porque son importantes los datos seleccionados, y decir cuales no tenemos encuenta</w:t>
       </w:r>
     </w:p>
     <w:p>
@@ -271,19 +1104,6 @@
     </w:p>
     <w:p>
       <w:pPr>
-        <w:rPr>
-          <w:lang w:val="es-ES"/>
-        </w:rPr>
-      </w:pPr>
-      <w:r>
-        <w:rPr>
-          <w:lang w:val="es-ES"/>
-        </w:rPr>
-        <w:t>Text texttext</w:t>
-      </w:r>
-    </w:p>
-    <w:p>
-      <w:pPr>
         <w:pStyle w:val="Ttulo2"/>
         <w:rPr>
           <w:lang w:val="es-ES"/>
@@ -306,7 +1126,400 @@
         <w:rPr>
           <w:lang w:val="es-ES"/>
         </w:rPr>
-        <w:t>Text texttext</w:t>
+        <w:t>Analizando en nuestro dataframe encontramos que existen tres columnas con valores perdidos.</w:t>
+      </w:r>
+    </w:p>
+    <w:p>
+      <w:pPr>
+        <w:rPr>
+          <w:lang w:val="es-ES"/>
+        </w:rPr>
+      </w:pPr>
+    </w:p>
+    <w:p>
+      <w:pPr>
+        <w:jc w:val="center"/>
+        <w:rPr>
+          <w:lang w:val="es-ES"/>
+        </w:rPr>
+      </w:pPr>
+      <w:r>
+        <w:rPr>
+          <w:noProof/>
+          <w:lang w:eastAsia="de-DE"/>
+        </w:rPr>
+        <w:lastRenderedPageBreak/>
+        <w:drawing>
+          <wp:inline distT="0" distB="0" distL="0" distR="0" wp14:anchorId="2533046F" wp14:editId="313DD843">
+            <wp:extent cx="4781550" cy="1831575"/>
+            <wp:effectExtent l="0" t="0" r="0" b="0"/>
+            <wp:docPr id="3" name="Imagen 3"/>
+            <wp:cNvGraphicFramePr>
+              <a:graphicFrameLocks xmlns:a="http://schemas.openxmlformats.org/drawingml/2006/main" noChangeAspect="1"/>
+            </wp:cNvGraphicFramePr>
+            <a:graphic xmlns:a="http://schemas.openxmlformats.org/drawingml/2006/main">
+              <a:graphicData uri="http://schemas.openxmlformats.org/drawingml/2006/picture">
+                <pic:pic xmlns:pic="http://schemas.openxmlformats.org/drawingml/2006/picture">
+                  <pic:nvPicPr>
+                    <pic:cNvPr id="1" name=""/>
+                    <pic:cNvPicPr/>
+                  </pic:nvPicPr>
+                  <pic:blipFill>
+                    <a:blip r:embed="rId11"/>
+                    <a:stretch>
+                      <a:fillRect/>
+                    </a:stretch>
+                  </pic:blipFill>
+                  <pic:spPr>
+                    <a:xfrm>
+                      <a:off x="0" y="0"/>
+                      <a:ext cx="4862490" cy="1862579"/>
+                    </a:xfrm>
+                    <a:prstGeom prst="rect">
+                      <a:avLst/>
+                    </a:prstGeom>
+                  </pic:spPr>
+                </pic:pic>
+              </a:graphicData>
+            </a:graphic>
+          </wp:inline>
+        </w:drawing>
+      </w:r>
+    </w:p>
+    <w:p>
+      <w:pPr>
+        <w:rPr>
+          <w:lang w:val="es-ES"/>
+        </w:rPr>
+      </w:pPr>
+      <w:r>
+        <w:rPr>
+          <w:lang w:val="es-ES"/>
+        </w:rPr>
+        <w:t>Los datos correspondiente a cabina representan un 78.2% del total de los datos, sin embargo, no todos los pasajeros disponían de un camarote, por lo tanto, tiene sentido esa gran cantidad de datos perdidos.</w:t>
+      </w:r>
+    </w:p>
+    <w:p>
+      <w:pPr>
+        <w:rPr>
+          <w:lang w:val="es-ES"/>
+        </w:rPr>
+      </w:pPr>
+      <w:bookmarkStart w:id="0" w:name="_GoBack"/>
+      <w:bookmarkEnd w:id="0"/>
+    </w:p>
+    <w:p>
+      <w:pPr>
+        <w:rPr>
+          <w:lang w:val="es-ES"/>
+        </w:rPr>
+      </w:pPr>
+      <w:r>
+        <w:rPr>
+          <w:lang w:val="es-ES"/>
+        </w:rPr>
+        <w:t>Comenzando con la edad, mostramos con un histograma el numero de supervivientes por rango de edad.</w:t>
+      </w:r>
+    </w:p>
+    <w:p>
+      <w:pPr>
+        <w:pStyle w:val="Ttulo2"/>
+        <w:numPr>
+          <w:ilvl w:val="0"/>
+          <w:numId w:val="0"/>
+        </w:numPr>
+        <w:ind w:left="792" w:hanging="432"/>
+        <w:rPr>
+          <w:lang w:val="es-ES"/>
+        </w:rPr>
+      </w:pPr>
+      <w:r>
+        <w:rPr>
+          <w:noProof/>
+          <w:lang w:eastAsia="de-DE"/>
+        </w:rPr>
+        <w:drawing>
+          <wp:inline distT="0" distB="0" distL="0" distR="0" wp14:anchorId="0759E848" wp14:editId="1F30C4BC">
+            <wp:extent cx="4903741" cy="2466975"/>
+            <wp:effectExtent l="0" t="0" r="0" b="0"/>
+            <wp:docPr id="4" name="Imagen 4"/>
+            <wp:cNvGraphicFramePr>
+              <a:graphicFrameLocks xmlns:a="http://schemas.openxmlformats.org/drawingml/2006/main" noChangeAspect="1"/>
+            </wp:cNvGraphicFramePr>
+            <a:graphic xmlns:a="http://schemas.openxmlformats.org/drawingml/2006/main">
+              <a:graphicData uri="http://schemas.openxmlformats.org/drawingml/2006/picture">
+                <pic:pic xmlns:pic="http://schemas.openxmlformats.org/drawingml/2006/picture">
+                  <pic:nvPicPr>
+                    <pic:cNvPr id="1" name=""/>
+                    <pic:cNvPicPr/>
+                  </pic:nvPicPr>
+                  <pic:blipFill>
+                    <a:blip r:embed="rId12"/>
+                    <a:stretch>
+                      <a:fillRect/>
+                    </a:stretch>
+                  </pic:blipFill>
+                  <pic:spPr>
+                    <a:xfrm>
+                      <a:off x="0" y="0"/>
+                      <a:ext cx="4932776" cy="2481582"/>
+                    </a:xfrm>
+                    <a:prstGeom prst="rect">
+                      <a:avLst/>
+                    </a:prstGeom>
+                  </pic:spPr>
+                </pic:pic>
+              </a:graphicData>
+            </a:graphic>
+          </wp:inline>
+        </w:drawing>
+      </w:r>
+    </w:p>
+    <w:p>
+      <w:pPr>
+        <w:spacing w:after="240"/>
+        <w:rPr>
+          <w:lang w:val="es-ES"/>
+        </w:rPr>
+      </w:pPr>
+      <w:r>
+        <w:rPr>
+          <w:lang w:val="es-ES"/>
+        </w:rPr>
+        <w:t>Con este resultado debemos considerar la columna edad para llegar a algun tipo de conclusion. Además, dado la importancia de esta columna, tenemos que buscar por datos perdidos y completar, en el caso que falten.</w:t>
+      </w:r>
+      <w:r>
+        <w:rPr>
+          <w:lang w:val="es-ES"/>
+        </w:rPr>
+        <w:t xml:space="preserve"> Podríamos </w:t>
+      </w:r>
+      <w:r>
+        <w:rPr>
+          <w:lang w:val="es-ES"/>
+        </w:rPr>
+        <w:t>considerar tres métodos para completar una c</w:t>
+      </w:r>
+      <w:r>
+        <w:rPr>
+          <w:lang w:val="es-ES"/>
+        </w:rPr>
+        <w:t>aracterística numérica continua como lo es la edad.</w:t>
+      </w:r>
+    </w:p>
+    <w:p>
+      <w:pPr>
+        <w:spacing w:after="240"/>
+        <w:rPr>
+          <w:lang w:val="es-ES"/>
+        </w:rPr>
+      </w:pPr>
+      <w:r>
+        <w:rPr>
+          <w:lang w:val="es-ES"/>
+        </w:rPr>
+        <w:t xml:space="preserve">Una de las posibles formas de completar los datos que faltan sería generar números aleatorios entre la media y la desviación estándar de los datos disponibles. </w:t>
+      </w:r>
+    </w:p>
+    <w:p>
+      <w:pPr>
+        <w:spacing w:after="240"/>
+        <w:rPr>
+          <w:lang w:val="es-ES"/>
+        </w:rPr>
+      </w:pPr>
+      <w:r>
+        <w:rPr>
+          <w:lang w:val="es-ES"/>
+        </w:rPr>
+        <w:t xml:space="preserve">Una forma más precisa de </w:t>
+      </w:r>
+      <w:r>
+        <w:rPr>
+          <w:lang w:val="es-ES"/>
+        </w:rPr>
+        <w:t>terminar de completar</w:t>
+      </w:r>
+      <w:r>
+        <w:rPr>
+          <w:lang w:val="es-ES"/>
+        </w:rPr>
+        <w:t xml:space="preserve"> los valores perdidos es utilizar otras funciones correlacionadas. En nuestro caso, </w:t>
+      </w:r>
+      <w:r>
+        <w:rPr>
+          <w:lang w:val="es-ES"/>
+        </w:rPr>
+        <w:t xml:space="preserve">para la columna genero,  se ha observado una </w:t>
+      </w:r>
+      <w:r>
+        <w:rPr>
+          <w:lang w:val="es-ES"/>
+        </w:rPr>
+        <w:t>diferencia estadística signific</w:t>
+      </w:r>
+      <w:r>
+        <w:rPr>
+          <w:lang w:val="es-ES"/>
+        </w:rPr>
+        <w:t>ativa entre las dos poblaciones. Además, en nuestro estudio estadístico h</w:t>
+      </w:r>
+      <w:r>
+        <w:rPr>
+          <w:lang w:val="es-ES"/>
+        </w:rPr>
+        <w:t>emos que el gráfico muestra que la mayor correlación la encontramos entre las variables Pclas</w:t>
+      </w:r>
+      <w:r>
+        <w:rPr>
+          <w:lang w:val="es-ES"/>
+        </w:rPr>
+        <w:t xml:space="preserve">s y fare, como es intutivo </w:t>
+      </w:r>
+      <w:r>
+        <w:rPr>
+          <w:lang w:val="es-ES"/>
+        </w:rPr>
+        <w:t xml:space="preserve">pensar que a mayor </w:t>
+      </w:r>
+      <w:r>
+        <w:rPr>
+          <w:lang w:val="es-ES"/>
+        </w:rPr>
+        <w:t xml:space="preserve">precio del bilete, </w:t>
+      </w:r>
+      <w:r>
+        <w:rPr>
+          <w:lang w:val="es-ES"/>
+        </w:rPr>
+        <w:lastRenderedPageBreak/>
+        <w:t>mejor la clase. En nuestro estudio estadístico, también hemos observado que</w:t>
+      </w:r>
+      <w:r>
+        <w:rPr>
+          <w:lang w:val="es-ES"/>
+        </w:rPr>
+        <w:t xml:space="preserve"> en las correlaciones con la clase Survived, vemos que los fa</w:t>
+      </w:r>
+      <w:r>
+        <w:rPr>
+          <w:lang w:val="es-ES"/>
+        </w:rPr>
+        <w:t>c</w:t>
+      </w:r>
+      <w:r>
+        <w:rPr>
+          <w:lang w:val="es-ES"/>
+        </w:rPr>
+        <w:t>tores mas correlacion</w:t>
+      </w:r>
+      <w:r>
+        <w:rPr>
+          <w:lang w:val="es-ES"/>
+        </w:rPr>
+        <w:t xml:space="preserve">ados son el genero y el título </w:t>
+      </w:r>
+      <w:r>
+        <w:rPr>
+          <w:lang w:val="es-ES"/>
+        </w:rPr>
+        <w:t>de la persona, que entre otros cosas refleja datos del género y la edad.</w:t>
+      </w:r>
+    </w:p>
+    <w:p>
+      <w:pPr>
+        <w:rPr>
+          <w:lang w:val="es-ES"/>
+        </w:rPr>
+      </w:pPr>
+      <w:r>
+        <w:rPr>
+          <w:lang w:val="es-ES"/>
+        </w:rPr>
+        <w:t>Entonces para completar los datos de la edad, usaremos números aleatorios entre la media y la desviación estándar, basados en la clase y el genero.</w:t>
+      </w:r>
+    </w:p>
+    <w:p>
+      <w:pPr>
+        <w:spacing w:after="240"/>
+        <w:ind w:firstLine="0"/>
+        <w:rPr>
+          <w:lang w:val="es-ES"/>
+        </w:rPr>
+      </w:pPr>
+    </w:p>
+    <w:p>
+      <w:pPr>
+        <w:rPr>
+          <w:lang w:val="es-ES"/>
+        </w:rPr>
+      </w:pPr>
+      <w:r>
+        <w:rPr>
+          <w:lang w:val="es-ES"/>
+        </w:rPr>
+        <w:t>Una vez completada la columna edad, volvemos a realizar el histograma.</w:t>
+      </w:r>
+    </w:p>
+    <w:p>
+      <w:pPr>
+        <w:rPr>
+          <w:lang w:val="es-ES"/>
+        </w:rPr>
+      </w:pPr>
+      <w:r>
+        <w:rPr>
+          <w:noProof/>
+          <w:lang w:eastAsia="de-DE"/>
+        </w:rPr>
+        <w:drawing>
+          <wp:inline distT="0" distB="0" distL="0" distR="0" wp14:anchorId="4473C3D8" wp14:editId="282D18AD">
+            <wp:extent cx="4487291" cy="2305050"/>
+            <wp:effectExtent l="0" t="0" r="8890" b="0"/>
+            <wp:docPr id="5" name="Imagen 5"/>
+            <wp:cNvGraphicFramePr>
+              <a:graphicFrameLocks xmlns:a="http://schemas.openxmlformats.org/drawingml/2006/main" noChangeAspect="1"/>
+            </wp:cNvGraphicFramePr>
+            <a:graphic xmlns:a="http://schemas.openxmlformats.org/drawingml/2006/main">
+              <a:graphicData uri="http://schemas.openxmlformats.org/drawingml/2006/picture">
+                <pic:pic xmlns:pic="http://schemas.openxmlformats.org/drawingml/2006/picture">
+                  <pic:nvPicPr>
+                    <pic:cNvPr id="1" name=""/>
+                    <pic:cNvPicPr/>
+                  </pic:nvPicPr>
+                  <pic:blipFill>
+                    <a:blip r:embed="rId13"/>
+                    <a:stretch>
+                      <a:fillRect/>
+                    </a:stretch>
+                  </pic:blipFill>
+                  <pic:spPr>
+                    <a:xfrm>
+                      <a:off x="0" y="0"/>
+                      <a:ext cx="4553335" cy="2338976"/>
+                    </a:xfrm>
+                    <a:prstGeom prst="rect">
+                      <a:avLst/>
+                    </a:prstGeom>
+                  </pic:spPr>
+                </pic:pic>
+              </a:graphicData>
+            </a:graphic>
+          </wp:inline>
+        </w:drawing>
+      </w:r>
+    </w:p>
+    <w:p>
+      <w:pPr>
+        <w:rPr>
+          <w:lang w:val="es-ES"/>
+        </w:rPr>
+      </w:pPr>
+      <w:r>
+        <w:rPr>
+          <w:lang w:val="es-ES"/>
+        </w:rPr>
+        <w:t>Vemos en el grafico anterior, resultado de haber completado la columna edad, como se mantiene la distribución de los datos para los diferentes rangos de edad.</w:t>
       </w:r>
     </w:p>
     <w:p>
@@ -470,6 +1683,7 @@
         <w:rPr>
           <w:lang w:val="es-ES"/>
         </w:rPr>
+        <w:lastRenderedPageBreak/>
         <w:t>Representación de los resultados a partir de tablas y gráficas.</w:t>
       </w:r>
       <w:r>
@@ -536,8 +1750,6 @@
         </w:rPr>
         <w:t>¿Los resultados permiten responder al problema?</w:t>
       </w:r>
-      <w:bookmarkStart w:id="0" w:name="_GoBack"/>
-      <w:bookmarkEnd w:id="0"/>
     </w:p>
     <w:sectPr>
       <w:pgSz w:w="11907" w:h="16840" w:code="9"/>
@@ -590,6 +1802,119 @@
 <file path=word/numbering.xml><?xml version="1.0" encoding="utf-8"?>
 <w:numbering xmlns:wpc="http://schemas.microsoft.com/office/word/2010/wordprocessingCanvas" xmlns:mc="http://schemas.openxmlformats.org/markup-compatibility/2006" xmlns:o="urn:schemas-microsoft-com:office:office" xmlns:r="http://schemas.openxmlformats.org/officeDocument/2006/relationships" xmlns:m="http://schemas.openxmlformats.org/officeDocument/2006/math" xmlns:v="urn:schemas-microsoft-com:vml" xmlns:wp14="http://schemas.microsoft.com/office/word/2010/wordprocessingDrawing" xmlns:wp="http://schemas.openxmlformats.org/drawingml/2006/wordprocessingDrawing" xmlns:w10="urn:schemas-microsoft-com:office:word" xmlns:w="http://schemas.openxmlformats.org/wordprocessingml/2006/main" xmlns:w14="http://schemas.microsoft.com/office/word/2010/wordml" xmlns:w15="http://schemas.microsoft.com/office/word/2012/wordml" xmlns:wpg="http://schemas.microsoft.com/office/word/2010/wordprocessingGroup" xmlns:wpi="http://schemas.microsoft.com/office/word/2010/wordprocessingInk" xmlns:wne="http://schemas.microsoft.com/office/word/2006/wordml" xmlns:wps="http://schemas.microsoft.com/office/word/2010/wordprocessingShape" mc:Ignorable="w14 w15 wp14">
   <w:abstractNum w:abstractNumId="0">
+    <w:nsid w:val="01734AD8"/>
+    <w:multiLevelType w:val="hybridMultilevel"/>
+    <w:tmpl w:val="282809A4"/>
+    <w:lvl w:ilvl="0" w:tplc="04070001">
+      <w:start w:val="1"/>
+      <w:numFmt w:val="bullet"/>
+      <w:lvlText w:val=""/>
+      <w:lvlJc w:val="left"/>
+      <w:pPr>
+        <w:ind w:left="947" w:hanging="360"/>
+      </w:pPr>
+      <w:rPr>
+        <w:rFonts w:ascii="Symbol" w:hAnsi="Symbol" w:hint="default"/>
+      </w:rPr>
+    </w:lvl>
+    <w:lvl w:ilvl="1" w:tplc="04070003" w:tentative="1">
+      <w:start w:val="1"/>
+      <w:numFmt w:val="bullet"/>
+      <w:lvlText w:val="o"/>
+      <w:lvlJc w:val="left"/>
+      <w:pPr>
+        <w:ind w:left="1667" w:hanging="360"/>
+      </w:pPr>
+      <w:rPr>
+        <w:rFonts w:ascii="Courier New" w:hAnsi="Courier New" w:cs="Courier New" w:hint="default"/>
+      </w:rPr>
+    </w:lvl>
+    <w:lvl w:ilvl="2" w:tplc="04070005" w:tentative="1">
+      <w:start w:val="1"/>
+      <w:numFmt w:val="bullet"/>
+      <w:lvlText w:val=""/>
+      <w:lvlJc w:val="left"/>
+      <w:pPr>
+        <w:ind w:left="2387" w:hanging="360"/>
+      </w:pPr>
+      <w:rPr>
+        <w:rFonts w:ascii="Wingdings" w:hAnsi="Wingdings" w:hint="default"/>
+      </w:rPr>
+    </w:lvl>
+    <w:lvl w:ilvl="3" w:tplc="04070001" w:tentative="1">
+      <w:start w:val="1"/>
+      <w:numFmt w:val="bullet"/>
+      <w:lvlText w:val=""/>
+      <w:lvlJc w:val="left"/>
+      <w:pPr>
+        <w:ind w:left="3107" w:hanging="360"/>
+      </w:pPr>
+      <w:rPr>
+        <w:rFonts w:ascii="Symbol" w:hAnsi="Symbol" w:hint="default"/>
+      </w:rPr>
+    </w:lvl>
+    <w:lvl w:ilvl="4" w:tplc="04070003" w:tentative="1">
+      <w:start w:val="1"/>
+      <w:numFmt w:val="bullet"/>
+      <w:lvlText w:val="o"/>
+      <w:lvlJc w:val="left"/>
+      <w:pPr>
+        <w:ind w:left="3827" w:hanging="360"/>
+      </w:pPr>
+      <w:rPr>
+        <w:rFonts w:ascii="Courier New" w:hAnsi="Courier New" w:cs="Courier New" w:hint="default"/>
+      </w:rPr>
+    </w:lvl>
+    <w:lvl w:ilvl="5" w:tplc="04070005" w:tentative="1">
+      <w:start w:val="1"/>
+      <w:numFmt w:val="bullet"/>
+      <w:lvlText w:val=""/>
+      <w:lvlJc w:val="left"/>
+      <w:pPr>
+        <w:ind w:left="4547" w:hanging="360"/>
+      </w:pPr>
+      <w:rPr>
+        <w:rFonts w:ascii="Wingdings" w:hAnsi="Wingdings" w:hint="default"/>
+      </w:rPr>
+    </w:lvl>
+    <w:lvl w:ilvl="6" w:tplc="04070001" w:tentative="1">
+      <w:start w:val="1"/>
+      <w:numFmt w:val="bullet"/>
+      <w:lvlText w:val=""/>
+      <w:lvlJc w:val="left"/>
+      <w:pPr>
+        <w:ind w:left="5267" w:hanging="360"/>
+      </w:pPr>
+      <w:rPr>
+        <w:rFonts w:ascii="Symbol" w:hAnsi="Symbol" w:hint="default"/>
+      </w:rPr>
+    </w:lvl>
+    <w:lvl w:ilvl="7" w:tplc="04070003" w:tentative="1">
+      <w:start w:val="1"/>
+      <w:numFmt w:val="bullet"/>
+      <w:lvlText w:val="o"/>
+      <w:lvlJc w:val="left"/>
+      <w:pPr>
+        <w:ind w:left="5987" w:hanging="360"/>
+      </w:pPr>
+      <w:rPr>
+        <w:rFonts w:ascii="Courier New" w:hAnsi="Courier New" w:cs="Courier New" w:hint="default"/>
+      </w:rPr>
+    </w:lvl>
+    <w:lvl w:ilvl="8" w:tplc="04070005" w:tentative="1">
+      <w:start w:val="1"/>
+      <w:numFmt w:val="bullet"/>
+      <w:lvlText w:val=""/>
+      <w:lvlJc w:val="left"/>
+      <w:pPr>
+        <w:ind w:left="6707" w:hanging="360"/>
+      </w:pPr>
+      <w:rPr>
+        <w:rFonts w:ascii="Wingdings" w:hAnsi="Wingdings" w:hint="default"/>
+      </w:rPr>
+    </w:lvl>
+  </w:abstractNum>
+  <w:abstractNum w:abstractNumId="1">
     <w:nsid w:val="12514F16"/>
     <w:multiLevelType w:val="hybridMultilevel"/>
     <w:tmpl w:val="68E0BC70"/>
@@ -702,7 +2027,7 @@
       </w:rPr>
     </w:lvl>
   </w:abstractNum>
-  <w:abstractNum w:abstractNumId="1">
+  <w:abstractNum w:abstractNumId="2">
     <w:nsid w:val="41550EBC"/>
     <w:multiLevelType w:val="multilevel"/>
     <w:tmpl w:val="17800270"/>
@@ -815,7 +2140,7 @@
       </w:rPr>
     </w:lvl>
   </w:abstractNum>
-  <w:abstractNum w:abstractNumId="2">
+  <w:abstractNum w:abstractNumId="3">
     <w:nsid w:val="417B5F2E"/>
     <w:multiLevelType w:val="multilevel"/>
     <w:tmpl w:val="2D20A73E"/>
@@ -933,6 +2258,119 @@
     </w:lvl>
   </w:abstractNum>
   <w:abstractNum w:abstractNumId="4">
+    <w:nsid w:val="4B6E767B"/>
+    <w:multiLevelType w:val="hybridMultilevel"/>
+    <w:tmpl w:val="549AFF82"/>
+    <w:lvl w:ilvl="0" w:tplc="04070001">
+      <w:start w:val="1"/>
+      <w:numFmt w:val="bullet"/>
+      <w:lvlText w:val=""/>
+      <w:lvlJc w:val="left"/>
+      <w:pPr>
+        <w:ind w:left="947" w:hanging="360"/>
+      </w:pPr>
+      <w:rPr>
+        <w:rFonts w:ascii="Symbol" w:hAnsi="Symbol" w:hint="default"/>
+      </w:rPr>
+    </w:lvl>
+    <w:lvl w:ilvl="1" w:tplc="04070003" w:tentative="1">
+      <w:start w:val="1"/>
+      <w:numFmt w:val="bullet"/>
+      <w:lvlText w:val="o"/>
+      <w:lvlJc w:val="left"/>
+      <w:pPr>
+        <w:ind w:left="1667" w:hanging="360"/>
+      </w:pPr>
+      <w:rPr>
+        <w:rFonts w:ascii="Courier New" w:hAnsi="Courier New" w:cs="Courier New" w:hint="default"/>
+      </w:rPr>
+    </w:lvl>
+    <w:lvl w:ilvl="2" w:tplc="04070005" w:tentative="1">
+      <w:start w:val="1"/>
+      <w:numFmt w:val="bullet"/>
+      <w:lvlText w:val=""/>
+      <w:lvlJc w:val="left"/>
+      <w:pPr>
+        <w:ind w:left="2387" w:hanging="360"/>
+      </w:pPr>
+      <w:rPr>
+        <w:rFonts w:ascii="Wingdings" w:hAnsi="Wingdings" w:hint="default"/>
+      </w:rPr>
+    </w:lvl>
+    <w:lvl w:ilvl="3" w:tplc="04070001" w:tentative="1">
+      <w:start w:val="1"/>
+      <w:numFmt w:val="bullet"/>
+      <w:lvlText w:val=""/>
+      <w:lvlJc w:val="left"/>
+      <w:pPr>
+        <w:ind w:left="3107" w:hanging="360"/>
+      </w:pPr>
+      <w:rPr>
+        <w:rFonts w:ascii="Symbol" w:hAnsi="Symbol" w:hint="default"/>
+      </w:rPr>
+    </w:lvl>
+    <w:lvl w:ilvl="4" w:tplc="04070003" w:tentative="1">
+      <w:start w:val="1"/>
+      <w:numFmt w:val="bullet"/>
+      <w:lvlText w:val="o"/>
+      <w:lvlJc w:val="left"/>
+      <w:pPr>
+        <w:ind w:left="3827" w:hanging="360"/>
+      </w:pPr>
+      <w:rPr>
+        <w:rFonts w:ascii="Courier New" w:hAnsi="Courier New" w:cs="Courier New" w:hint="default"/>
+      </w:rPr>
+    </w:lvl>
+    <w:lvl w:ilvl="5" w:tplc="04070005" w:tentative="1">
+      <w:start w:val="1"/>
+      <w:numFmt w:val="bullet"/>
+      <w:lvlText w:val=""/>
+      <w:lvlJc w:val="left"/>
+      <w:pPr>
+        <w:ind w:left="4547" w:hanging="360"/>
+      </w:pPr>
+      <w:rPr>
+        <w:rFonts w:ascii="Wingdings" w:hAnsi="Wingdings" w:hint="default"/>
+      </w:rPr>
+    </w:lvl>
+    <w:lvl w:ilvl="6" w:tplc="04070001" w:tentative="1">
+      <w:start w:val="1"/>
+      <w:numFmt w:val="bullet"/>
+      <w:lvlText w:val=""/>
+      <w:lvlJc w:val="left"/>
+      <w:pPr>
+        <w:ind w:left="5267" w:hanging="360"/>
+      </w:pPr>
+      <w:rPr>
+        <w:rFonts w:ascii="Symbol" w:hAnsi="Symbol" w:hint="default"/>
+      </w:rPr>
+    </w:lvl>
+    <w:lvl w:ilvl="7" w:tplc="04070003" w:tentative="1">
+      <w:start w:val="1"/>
+      <w:numFmt w:val="bullet"/>
+      <w:lvlText w:val="o"/>
+      <w:lvlJc w:val="left"/>
+      <w:pPr>
+        <w:ind w:left="5987" w:hanging="360"/>
+      </w:pPr>
+      <w:rPr>
+        <w:rFonts w:ascii="Courier New" w:hAnsi="Courier New" w:cs="Courier New" w:hint="default"/>
+      </w:rPr>
+    </w:lvl>
+    <w:lvl w:ilvl="8" w:tplc="04070005" w:tentative="1">
+      <w:start w:val="1"/>
+      <w:numFmt w:val="bullet"/>
+      <w:lvlText w:val=""/>
+      <w:lvlJc w:val="left"/>
+      <w:pPr>
+        <w:ind w:left="6707" w:hanging="360"/>
+      </w:pPr>
+      <w:rPr>
+        <w:rFonts w:ascii="Wingdings" w:hAnsi="Wingdings" w:hint="default"/>
+      </w:rPr>
+    </w:lvl>
+  </w:abstractNum>
+  <w:abstractNum w:abstractNumId="5">
     <w:nsid w:val="66813EBF"/>
     <w:multiLevelType w:val="multilevel"/>
     <w:tmpl w:val="DDDCCF62"/>
@@ -1045,7 +2483,7 @@
       </w:rPr>
     </w:lvl>
   </w:abstractNum>
-  <w:abstractNum w:abstractNumId="5">
+  <w:abstractNum w:abstractNumId="6">
     <w:nsid w:val="7DD51BB7"/>
     <w:multiLevelType w:val="hybridMultilevel"/>
     <w:tmpl w:val="0332D9FC"/>
@@ -1159,25 +2597,34 @@
     </w:lvl>
   </w:abstractNum>
   <w:num w:numId="1">
+    <w:abstractNumId w:val="2"/>
+  </w:num>
+  <w:num w:numId="2">
+    <w:abstractNumId w:val="3"/>
+  </w:num>
+  <w:num w:numId="3">
+    <w:abstractNumId w:val="5"/>
+  </w:num>
+  <w:num w:numId="4">
+    <w:abstractNumId w:val="6"/>
+  </w:num>
+  <w:num w:numId="5">
     <w:abstractNumId w:val="1"/>
   </w:num>
-  <w:num w:numId="2">
-    <w:abstractNumId w:val="2"/>
+  <w:num w:numId="6">
+    <w:abstractNumId w:val="3"/>
   </w:num>
-  <w:num w:numId="3">
+  <w:num w:numId="7">
+    <w:abstractNumId w:val="3"/>
+  </w:num>
+  <w:num w:numId="8">
     <w:abstractNumId w:val="4"/>
   </w:num>
-  <w:num w:numId="4">
-    <w:abstractNumId w:val="5"/>
-  </w:num>
-  <w:num w:numId="5">
+  <w:num w:numId="9">
     <w:abstractNumId w:val="0"/>
   </w:num>
-  <w:num w:numId="9">
-    <w:abstractNumId w:val="2"/>
-  </w:num>
   <w:num w:numId="10">
-    <w:abstractNumId w:val="2"/>
+    <w:abstractNumId w:val="3"/>
   </w:num>
 </w:numbering>
 </file>
@@ -1603,7 +3050,6 @@
         <w:numId w:val="2"/>
       </w:numPr>
       <w:spacing w:before="240" w:after="200" w:line="240" w:lineRule="auto"/>
-      <w:ind w:left="544" w:hanging="544"/>
       <w:outlineLvl w:val="0"/>
     </w:pPr>
     <w:rPr>
@@ -1959,6 +3405,16 @@
       <w:u w:val="single"/>
     </w:rPr>
   </w:style>
+  <w:style w:type="character" w:customStyle="1" w:styleId="mi">
+    <w:name w:val="mi"/>
+    <w:basedOn w:val="Fuentedeprrafopredeter"/>
+    <w:rsid w:val="009C5793"/>
+  </w:style>
+  <w:style w:type="character" w:customStyle="1" w:styleId="mjxassistivemathml">
+    <w:name w:val="mjx_assistive_mathml"/>
+    <w:basedOn w:val="Fuentedeprrafopredeter"/>
+    <w:rsid w:val="009C5793"/>
+  </w:style>
 </w:styles>
 </file>
 
@@ -2166,7 +3622,9 @@
   </w:compat>
   <w:rsids>
     <w:rsidRoot w:val="00BD5F29"/>
+    <w:rsid w:val="00B51E6B"/>
     <w:rsid w:val="00B55C88"/>
+    <w:rsid w:val="00B93466"/>
     <w:rsid w:val="00BD5F29"/>
   </w:rsids>
   <m:mathPr>
@@ -2957,7 +4415,7 @@
 </file>
 
 <file path=customXml/itemProps2.xml><?xml version="1.0" encoding="utf-8"?>
-<ds:datastoreItem xmlns:ds="http://schemas.openxmlformats.org/officeDocument/2006/customXml" ds:itemID="{2A2A29EE-729A-4894-9FFE-8882B78F3587}">
+<ds:datastoreItem xmlns:ds="http://schemas.openxmlformats.org/officeDocument/2006/customXml" ds:itemID="{FC7A3426-B10E-457D-AFAB-AFE76F897929}">
   <ds:schemaRefs>
     <ds:schemaRef ds:uri="http://schemas.openxmlformats.org/officeDocument/2006/bibliography"/>
   </ds:schemaRefs>

</xml_diff>